<commit_message>
Modificado com sugestoes da equipe de testes.
</commit_message>
<xml_diff>
--- a/analistas/casosDeUso/detalhamentos/inserir_media_final.docx
+++ b/analistas/casosDeUso/detalhamentos/inserir_media_final.docx
@@ -276,105 +276,80 @@
     <w:p>
       <w:pPr>
         <w:pStyle w:val="Ttulo1"/>
-        <w:jc w:val="both"/>
-        <w:rPr>
-          <w:lang w:val="pt-BR"/>
-        </w:rPr>
-      </w:pPr>
-      <w:r>
-        <w:rPr>
-          <w:lang w:val="pt-BR"/>
-        </w:rPr>
+      </w:pPr>
+      <w:r>
         <w:t>Breve Descrição</w:t>
       </w:r>
     </w:p>
     <w:p>
       <w:pPr>
         <w:pStyle w:val="Corpodetexto"/>
-        <w:jc w:val="both"/>
-        <w:rPr>
-          <w:lang w:val="pt-BR"/>
-        </w:rPr>
-      </w:pPr>
-      <w:r>
-        <w:rPr>
-          <w:lang w:val="pt-BR"/>
-        </w:rPr>
-        <w:t>Este caso de uso descreve como o usuário Professor usa o sistema para inserir a nota da média final de cada aluno da turma a qual ele ministra.</w:t>
+        <w:rPr>
+          <w:lang w:val="pt-BR"/>
+        </w:rPr>
+      </w:pPr>
+      <w:r>
+        <w:rPr>
+          <w:lang w:val="pt-BR"/>
+        </w:rPr>
+        <w:t>Este caso de uso descreve como</w:t>
+      </w:r>
+      <w:r>
+        <w:rPr>
+          <w:lang w:val="pt-BR"/>
+        </w:rPr>
+        <w:t xml:space="preserve"> o usuário Professor usa o sistema para inserir a nota da média final de cada aluno da turma a qual ele ministra.</w:t>
       </w:r>
     </w:p>
     <w:p>
       <w:pPr>
         <w:pStyle w:val="Ttulo1"/>
-        <w:jc w:val="both"/>
-        <w:rPr>
-          <w:lang w:val="pt-BR"/>
-        </w:rPr>
-      </w:pPr>
-      <w:r>
-        <w:rPr>
-          <w:lang w:val="pt-BR"/>
-        </w:rPr>
+      </w:pPr>
+      <w:r>
         <w:t>Atores</w:t>
       </w:r>
     </w:p>
     <w:p>
       <w:pPr>
         <w:pStyle w:val="Ttulo2"/>
-        <w:jc w:val="both"/>
-        <w:rPr>
-          <w:lang w:val="pt-BR"/>
-        </w:rPr>
-      </w:pPr>
-      <w:r>
-        <w:rPr>
-          <w:lang w:val="pt-BR"/>
-        </w:rPr>
+      </w:pPr>
+      <w:r>
         <w:t>Professor</w:t>
       </w:r>
     </w:p>
     <w:p>
       <w:pPr>
         <w:pStyle w:val="Ttulo1"/>
-        <w:jc w:val="both"/>
-        <w:rPr>
-          <w:lang w:val="pt-BR"/>
-        </w:rPr>
-      </w:pPr>
-      <w:r>
-        <w:rPr>
-          <w:lang w:val="pt-BR"/>
-        </w:rPr>
+      </w:pPr>
+      <w:r>
         <w:t>Pré-condições</w:t>
       </w:r>
     </w:p>
     <w:p>
       <w:pPr>
         <w:pStyle w:val="Corpodetexto"/>
-        <w:jc w:val="both"/>
-        <w:rPr>
-          <w:lang w:val="pt-BR"/>
-        </w:rPr>
-      </w:pPr>
-      <w:r>
-        <w:rPr>
-          <w:lang w:val="pt-BR"/>
-        </w:rPr>
-        <w:t>Há uma conexão ativa com a Internet.</w:t>
+        <w:rPr>
+          <w:lang w:val="pt-BR"/>
+        </w:rPr>
+      </w:pPr>
+      <w:r>
+        <w:rPr>
+          <w:lang w:val="pt-BR"/>
+        </w:rPr>
+        <w:t>Há uma conexão ativa com a Internet</w:t>
+      </w:r>
+      <w:r>
+        <w:rPr>
+          <w:lang w:val="pt-BR"/>
+        </w:rPr>
+        <w:t>.</w:t>
       </w:r>
     </w:p>
     <w:p>
       <w:pPr>
         <w:pStyle w:val="Ttulo1"/>
-        <w:jc w:val="both"/>
-        <w:rPr>
-          <w:lang w:val="pt-BR"/>
-        </w:rPr>
-      </w:pPr>
-      <w:r>
-        <w:rPr>
-          <w:lang w:val="pt-BR"/>
-        </w:rPr>
+      </w:pPr>
+      <w:r>
         <w:t>Fluxo Básico de Eventos</w:t>
       </w:r>
     </w:p>
@@ -385,7 +360,6 @@
           <w:ilvl w:val="0"/>
           <w:numId w:val="5"/>
         </w:numPr>
-        <w:jc w:val="both"/>
         <w:rPr>
           <w:lang w:val="pt-BR"/>
         </w:rPr>
@@ -416,7 +390,6 @@
           <w:ilvl w:val="0"/>
           <w:numId w:val="5"/>
         </w:numPr>
-        <w:jc w:val="both"/>
         <w:rPr>
           <w:lang w:val="pt-BR"/>
         </w:rPr>
@@ -435,7 +408,6 @@
           <w:ilvl w:val="0"/>
           <w:numId w:val="5"/>
         </w:numPr>
-        <w:jc w:val="both"/>
         <w:rPr>
           <w:lang w:val="pt-BR"/>
         </w:rPr>
@@ -460,7 +432,6 @@
           <w:ilvl w:val="0"/>
           <w:numId w:val="5"/>
         </w:numPr>
-        <w:jc w:val="both"/>
         <w:rPr>
           <w:lang w:val="pt-BR"/>
         </w:rPr>
@@ -485,7 +456,6 @@
           <w:ilvl w:val="0"/>
           <w:numId w:val="5"/>
         </w:numPr>
-        <w:jc w:val="both"/>
         <w:rPr>
           <w:lang w:val="pt-BR"/>
         </w:rPr>
@@ -504,7 +474,6 @@
           <w:ilvl w:val="0"/>
           <w:numId w:val="5"/>
         </w:numPr>
-        <w:jc w:val="both"/>
         <w:rPr>
           <w:lang w:val="pt-BR"/>
         </w:rPr>
@@ -535,16 +504,27 @@
           <w:ilvl w:val="0"/>
           <w:numId w:val="5"/>
         </w:numPr>
-        <w:jc w:val="both"/>
-        <w:rPr>
-          <w:lang w:val="pt-BR"/>
-        </w:rPr>
-      </w:pPr>
-      <w:r>
-        <w:rPr>
-          <w:lang w:val="pt-BR"/>
-        </w:rPr>
-        <w:t>O sistema seleciona a linha correspondente a célula que foi editada para evidenciar que tal linha foi editada.</w:t>
+        <w:rPr>
+          <w:lang w:val="pt-BR"/>
+        </w:rPr>
+      </w:pPr>
+      <w:r>
+        <w:rPr>
+          <w:lang w:val="pt-BR"/>
+        </w:rPr>
+        <w:t xml:space="preserve">O sistema </w:t>
+      </w:r>
+      <w:r>
+        <w:rPr>
+          <w:lang w:val="pt-BR"/>
+        </w:rPr>
+        <w:t>deixa visivelmente marcada</w:t>
+      </w:r>
+      <w:r>
+        <w:rPr>
+          <w:lang w:val="pt-BR"/>
+        </w:rPr>
+        <w:t xml:space="preserve"> a linha correspondente a célula que foi editada para evidenciar que tal linha foi editada.</w:t>
       </w:r>
     </w:p>
     <w:p>
@@ -554,7 +534,6 @@
           <w:ilvl w:val="0"/>
           <w:numId w:val="5"/>
         </w:numPr>
-        <w:jc w:val="both"/>
         <w:rPr>
           <w:lang w:val="pt-BR"/>
         </w:rPr>
@@ -573,7 +552,6 @@
           <w:ilvl w:val="0"/>
           <w:numId w:val="5"/>
         </w:numPr>
-        <w:jc w:val="both"/>
         <w:rPr>
           <w:lang w:val="pt-BR"/>
         </w:rPr>
@@ -592,7 +570,6 @@
           <w:ilvl w:val="0"/>
           <w:numId w:val="5"/>
         </w:numPr>
-        <w:jc w:val="both"/>
         <w:rPr>
           <w:lang w:val="pt-BR"/>
         </w:rPr>
@@ -607,7 +584,6 @@
     <w:p>
       <w:pPr>
         <w:pStyle w:val="Corpodetexto"/>
-        <w:jc w:val="both"/>
         <w:rPr>
           <w:lang w:val="pt-BR"/>
         </w:rPr>
@@ -616,46 +592,37 @@
     <w:p>
       <w:pPr>
         <w:pStyle w:val="Ttulo1"/>
-        <w:jc w:val="both"/>
-        <w:rPr>
-          <w:lang w:val="pt-BR"/>
-        </w:rPr>
-      </w:pPr>
-      <w:r>
-        <w:rPr>
-          <w:lang w:val="pt-BR"/>
-        </w:rPr>
+      </w:pPr>
+      <w:r>
         <w:t>Fluxos Alternativos</w:t>
       </w:r>
     </w:p>
     <w:p>
       <w:pPr>
         <w:pStyle w:val="Ttulo2"/>
-        <w:jc w:val="both"/>
-        <w:rPr>
-          <w:lang w:val="pt-BR"/>
-        </w:rPr>
-      </w:pPr>
-      <w:r>
-        <w:rPr>
-          <w:lang w:val="pt-BR"/>
-        </w:rPr>
+      </w:pPr>
+      <w:r>
         <w:t>Usuário Inválido</w:t>
       </w:r>
     </w:p>
     <w:p>
       <w:pPr>
         <w:pStyle w:val="Corpodetexto"/>
-        <w:jc w:val="both"/>
-        <w:rPr>
-          <w:lang w:val="pt-BR"/>
-        </w:rPr>
-      </w:pPr>
-      <w:r>
-        <w:rPr>
-          <w:lang w:val="pt-BR"/>
-        </w:rPr>
-        <w:t>Se no passo 2 do fluxo básico o Caso de Uso: Fazer Login não for completado com sucesso, então:</w:t>
+        <w:rPr>
+          <w:lang w:val="pt-BR"/>
+        </w:rPr>
+      </w:pPr>
+      <w:r>
+        <w:rPr>
+          <w:lang w:val="pt-BR"/>
+        </w:rPr>
+        <w:t>Se no passo 2 do fluxo básico o Caso de Uso: Fazer Login</w:t>
+      </w:r>
+      <w:r>
+        <w:rPr>
+          <w:lang w:val="pt-BR"/>
+        </w:rPr>
+        <w:t xml:space="preserve"> não for completado com sucesso, então:</w:t>
       </w:r>
     </w:p>
     <w:p>
@@ -665,37 +632,34 @@
           <w:ilvl w:val="0"/>
           <w:numId w:val="8"/>
         </w:numPr>
-        <w:jc w:val="both"/>
-        <w:rPr>
-          <w:lang w:val="pt-BR"/>
-        </w:rPr>
-      </w:pPr>
-      <w:r>
-        <w:rPr>
-          <w:lang w:val="pt-BR"/>
-        </w:rPr>
-        <w:t>O caso de uso termina com uma condição de falha.</w:t>
+        <w:rPr>
+          <w:lang w:val="pt-BR"/>
+        </w:rPr>
+      </w:pPr>
+      <w:r>
+        <w:rPr>
+          <w:lang w:val="pt-BR"/>
+        </w:rPr>
+        <w:t>O caso de uso termina com uma condi</w:t>
+      </w:r>
+      <w:r>
+        <w:rPr>
+          <w:lang w:val="pt-BR"/>
+        </w:rPr>
+        <w:t>ção de falha.</w:t>
       </w:r>
     </w:p>
     <w:p>
       <w:pPr>
         <w:pStyle w:val="Ttulo2"/>
-        <w:jc w:val="both"/>
-        <w:rPr>
-          <w:lang w:val="pt-BR"/>
-        </w:rPr>
-      </w:pPr>
-      <w:r>
-        <w:rPr>
-          <w:lang w:val="pt-BR"/>
-        </w:rPr>
+      </w:pPr>
+      <w:r>
         <w:t>Nota Inválida</w:t>
       </w:r>
     </w:p>
     <w:p>
       <w:pPr>
         <w:pStyle w:val="Corpodetexto"/>
-        <w:jc w:val="both"/>
         <w:rPr>
           <w:lang w:val="pt-BR"/>
         </w:rPr>
@@ -705,7 +669,25 @@
           <w:lang w:val="pt-BR"/>
         </w:rPr>
         <w:lastRenderedPageBreak/>
-        <w:t>Se no passo 6 do fluxo básico o Professor digitar uma nota inválida (ver RS-01 para saber quais os valores permitidos), então:</w:t>
+        <w:t xml:space="preserve">Se no passo </w:t>
+      </w:r>
+      <w:r>
+        <w:rPr>
+          <w:lang w:val="pt-BR"/>
+        </w:rPr>
+        <w:t>6</w:t>
+      </w:r>
+      <w:r>
+        <w:rPr>
+          <w:lang w:val="pt-BR"/>
+        </w:rPr>
+        <w:t xml:space="preserve"> do fluxo básico o </w:t>
+      </w:r>
+      <w:r>
+        <w:rPr>
+          <w:lang w:val="pt-BR"/>
+        </w:rPr>
+        <w:t>Professor digitar uma nota inválida (ver RS-01 para saber quais os valores permitidos), então:</w:t>
       </w:r>
     </w:p>
     <w:p>
@@ -715,16 +697,21 @@
           <w:ilvl w:val="0"/>
           <w:numId w:val="9"/>
         </w:numPr>
-        <w:jc w:val="both"/>
-        <w:rPr>
-          <w:lang w:val="pt-BR"/>
-        </w:rPr>
-      </w:pPr>
-      <w:r>
-        <w:rPr>
-          <w:lang w:val="pt-BR"/>
-        </w:rPr>
-        <w:t xml:space="preserve">O sistema não permite que a inserção da nota seja </w:t>
+        <w:rPr>
+          <w:lang w:val="pt-BR"/>
+        </w:rPr>
+      </w:pPr>
+      <w:r>
+        <w:rPr>
+          <w:lang w:val="pt-BR"/>
+        </w:rPr>
+        <w:t xml:space="preserve">O </w:t>
+      </w:r>
+      <w:r>
+        <w:rPr>
+          <w:lang w:val="pt-BR"/>
+        </w:rPr>
+        <w:t xml:space="preserve">sistema não permite que a inserção da nota seja </w:t>
       </w:r>
       <w:r>
         <w:rPr>
@@ -746,7 +733,6 @@
           <w:ilvl w:val="0"/>
           <w:numId w:val="9"/>
         </w:numPr>
-        <w:jc w:val="both"/>
         <w:rPr>
           <w:lang w:val="pt-BR"/>
         </w:rPr>
@@ -765,7 +751,6 @@
           <w:ilvl w:val="0"/>
           <w:numId w:val="9"/>
         </w:numPr>
-        <w:jc w:val="both"/>
         <w:rPr>
           <w:lang w:val="pt-BR"/>
         </w:rPr>
@@ -780,7 +765,6 @@
     <w:p>
       <w:pPr>
         <w:pStyle w:val="Ttulo2"/>
-        <w:jc w:val="both"/>
         <w:rPr>
           <w:lang w:val="pt-BR"/>
         </w:rPr>
@@ -795,16 +779,27 @@
     <w:p>
       <w:pPr>
         <w:pStyle w:val="Corpodetexto"/>
-        <w:jc w:val="both"/>
-        <w:rPr>
-          <w:lang w:val="pt-BR"/>
-        </w:rPr>
-      </w:pPr>
-      <w:r>
-        <w:rPr>
-          <w:lang w:val="pt-BR"/>
-        </w:rPr>
-        <w:t xml:space="preserve">Se no passo 8 do fluxo básico </w:t>
+        <w:rPr>
+          <w:lang w:val="pt-BR"/>
+        </w:rPr>
+      </w:pPr>
+      <w:r>
+        <w:rPr>
+          <w:lang w:val="pt-BR"/>
+        </w:rPr>
+        <w:t xml:space="preserve">Se no passo </w:t>
+      </w:r>
+      <w:r>
+        <w:rPr>
+          <w:lang w:val="pt-BR"/>
+        </w:rPr>
+        <w:t xml:space="preserve">8 </w:t>
+      </w:r>
+      <w:r>
+        <w:rPr>
+          <w:lang w:val="pt-BR"/>
+        </w:rPr>
+        <w:t xml:space="preserve">do fluxo básico </w:t>
       </w:r>
       <w:r>
         <w:rPr>
@@ -838,7 +833,6 @@
           <w:ilvl w:val="0"/>
           <w:numId w:val="10"/>
         </w:numPr>
-        <w:jc w:val="both"/>
         <w:rPr>
           <w:lang w:val="pt-BR"/>
         </w:rPr>
@@ -869,7 +863,6 @@
           <w:ilvl w:val="0"/>
           <w:numId w:val="10"/>
         </w:numPr>
-        <w:jc w:val="both"/>
         <w:rPr>
           <w:lang w:val="pt-BR"/>
         </w:rPr>
@@ -884,22 +877,14 @@
     <w:p>
       <w:pPr>
         <w:pStyle w:val="Ttulo1"/>
-        <w:jc w:val="both"/>
-        <w:rPr>
-          <w:lang w:val="pt-BR"/>
-        </w:rPr>
-      </w:pPr>
-      <w:r>
-        <w:rPr>
-          <w:lang w:val="pt-BR"/>
-        </w:rPr>
+      </w:pPr>
+      <w:r>
         <w:t>Cenários Importantes</w:t>
       </w:r>
     </w:p>
     <w:p>
       <w:pPr>
         <w:pStyle w:val="Ttulo2"/>
-        <w:jc w:val="both"/>
         <w:rPr>
           <w:lang w:val="pt-BR"/>
         </w:rPr>
@@ -914,7 +899,6 @@
     <w:p>
       <w:pPr>
         <w:pStyle w:val="Ttulo2"/>
-        <w:jc w:val="both"/>
         <w:rPr>
           <w:lang w:val="pt-BR"/>
         </w:rPr>
@@ -929,7 +913,6 @@
     <w:p>
       <w:pPr>
         <w:pStyle w:val="Ttulo2"/>
-        <w:jc w:val="both"/>
         <w:rPr>
           <w:lang w:val="pt-BR"/>
         </w:rPr>
@@ -944,48 +927,27 @@
     <w:p>
       <w:pPr>
         <w:pStyle w:val="Ttulo1"/>
-        <w:jc w:val="both"/>
-        <w:rPr>
-          <w:lang w:val="pt-BR"/>
-        </w:rPr>
-      </w:pPr>
-      <w:r>
-        <w:rPr>
-          <w:lang w:val="pt-BR"/>
-        </w:rPr>
+      </w:pPr>
+      <w:r>
         <w:t>Pós</w:t>
       </w:r>
       <w:r>
-        <w:rPr>
-          <w:lang w:val="pt-BR"/>
-        </w:rPr>
         <w:t>-</w:t>
       </w:r>
       <w:r>
-        <w:rPr>
-          <w:lang w:val="pt-BR"/>
-        </w:rPr>
         <w:t>condições</w:t>
       </w:r>
     </w:p>
     <w:p>
       <w:pPr>
         <w:pStyle w:val="Ttulo2"/>
-        <w:jc w:val="both"/>
-        <w:rPr>
-          <w:lang w:val="pt-BR"/>
-        </w:rPr>
-      </w:pPr>
-      <w:r>
-        <w:rPr>
-          <w:lang w:val="pt-BR"/>
-        </w:rPr>
+      </w:pPr>
+      <w:r>
         <w:t>Finalização com Sucesso</w:t>
       </w:r>
     </w:p>
     <w:p>
       <w:pPr>
-        <w:jc w:val="both"/>
         <w:rPr>
           <w:sz w:val="20"/>
           <w:szCs w:val="20"/>
@@ -998,46 +960,61 @@
           <w:szCs w:val="20"/>
           <w:lang w:val="pt-BR"/>
         </w:rPr>
-        <w:t>O usuário inseriu com sucesso a média final do aluno, os dados foram gravados no sistema e os logs internos foram atualizados.</w:t>
-      </w:r>
-    </w:p>
-    <w:p>
-      <w:pPr>
-        <w:pStyle w:val="Ttulo2"/>
-        <w:jc w:val="both"/>
-        <w:rPr>
-          <w:lang w:val="pt-BR"/>
-        </w:rPr>
-      </w:pPr>
-      <w:r>
-        <w:rPr>
-          <w:lang w:val="pt-BR"/>
-        </w:rPr>
-        <w:t>Condição de Falha</w:t>
-      </w:r>
-    </w:p>
-    <w:p>
-      <w:pPr>
-        <w:jc w:val="both"/>
+        <w:t>O usuário inseriu com sucesso a média final do aluno</w:t>
+      </w:r>
+      <w:r>
         <w:rPr>
           <w:sz w:val="20"/>
           <w:szCs w:val="20"/>
           <w:lang w:val="pt-BR"/>
         </w:rPr>
-      </w:pPr>
+        <w:t xml:space="preserve">, </w:t>
+      </w:r>
       <w:r>
         <w:rPr>
           <w:sz w:val="20"/>
           <w:szCs w:val="20"/>
           <w:lang w:val="pt-BR"/>
         </w:rPr>
+        <w:t xml:space="preserve">os </w:t>
+      </w:r>
+      <w:r>
+        <w:rPr>
+          <w:sz w:val="20"/>
+          <w:szCs w:val="20"/>
+          <w:lang w:val="pt-BR"/>
+        </w:rPr>
+        <w:t>dados foram gravados no sistema e os logs internos foram atualizados.</w:t>
+      </w:r>
+    </w:p>
+    <w:p>
+      <w:pPr>
+        <w:pStyle w:val="Ttulo2"/>
+      </w:pPr>
+      <w:r>
+        <w:t>Condição de Falha</w:t>
+      </w:r>
+    </w:p>
+    <w:p>
+      <w:pPr>
+        <w:rPr>
+          <w:sz w:val="20"/>
+          <w:szCs w:val="20"/>
+          <w:lang w:val="pt-BR"/>
+        </w:rPr>
+      </w:pPr>
+      <w:r>
+        <w:rPr>
+          <w:sz w:val="20"/>
+          <w:szCs w:val="20"/>
+          <w:lang w:val="pt-BR"/>
+        </w:rPr>
         <w:t>Os logs internos foram atualizados de acordo com o erro ocorrido.</w:t>
       </w:r>
     </w:p>
     <w:p>
       <w:pPr>
         <w:pStyle w:val="Ttulo1"/>
-        <w:jc w:val="both"/>
         <w:rPr>
           <w:lang w:val="pt-BR"/>
         </w:rPr>
@@ -1052,16 +1029,21 @@
     <w:p>
       <w:pPr>
         <w:pStyle w:val="Corpodetexto"/>
-        <w:jc w:val="both"/>
-        <w:rPr>
-          <w:lang w:val="pt-BR"/>
-        </w:rPr>
-      </w:pPr>
-      <w:r>
-        <w:rPr>
-          <w:lang w:val="pt-BR"/>
-        </w:rPr>
-        <w:t xml:space="preserve">[RS:IMF – 01] O intervalo permitido corresponde ao intervalo </w:t>
+        <w:rPr>
+          <w:lang w:val="pt-BR"/>
+        </w:rPr>
+      </w:pPr>
+      <w:r>
+        <w:rPr>
+          <w:lang w:val="pt-BR"/>
+        </w:rPr>
+        <w:t xml:space="preserve">[RS:IMF – 01] O intervalo permitido </w:t>
+      </w:r>
+      <w:r>
+        <w:rPr>
+          <w:lang w:val="pt-BR"/>
+        </w:rPr>
+        <w:t xml:space="preserve">corresponde ao intervalo </w:t>
       </w:r>
       <w:r>
         <w:rPr>
@@ -1091,16 +1073,27 @@
     <w:p>
       <w:pPr>
         <w:pStyle w:val="Corpodetexto"/>
-        <w:jc w:val="both"/>
-        <w:rPr>
-          <w:lang w:val="pt-BR"/>
-        </w:rPr>
-      </w:pPr>
-      <w:r>
-        <w:rPr>
-          <w:lang w:val="pt-BR"/>
-        </w:rPr>
-        <w:t xml:space="preserve">[RS:IMF - 02] O dado inserido na célula deverá ser armazenada até que o </w:t>
+        <w:rPr>
+          <w:lang w:val="pt-BR"/>
+        </w:rPr>
+      </w:pPr>
+      <w:r>
+        <w:rPr>
+          <w:lang w:val="pt-BR"/>
+        </w:rPr>
+        <w:t>[RS:IMF - 02] O dado inserido</w:t>
+      </w:r>
+      <w:r>
+        <w:rPr>
+          <w:lang w:val="pt-BR"/>
+        </w:rPr>
+        <w:t xml:space="preserve"> na célula deverá ser armazenado</w:t>
+      </w:r>
+      <w:r>
+        <w:rPr>
+          <w:lang w:val="pt-BR"/>
+        </w:rPr>
+        <w:t xml:space="preserve"> até que o </w:t>
       </w:r>
       <w:r>
         <w:rPr>
@@ -1136,7 +1129,6 @@
     <w:p>
       <w:pPr>
         <w:pStyle w:val="Corpodetexto"/>
-        <w:jc w:val="both"/>
         <w:rPr>
           <w:lang w:val="pt-BR"/>
         </w:rPr>
@@ -1177,7 +1169,6 @@
     <w:p>
       <w:pPr>
         <w:pStyle w:val="Corpodetexto"/>
-        <w:jc w:val="both"/>
         <w:rPr>
           <w:lang w:val="pt-BR"/>
         </w:rPr>
@@ -1216,15 +1207,13 @@
     </w:p>
     <w:p>
       <w:pPr>
-        <w:jc w:val="both"/>
-        <w:rPr>
-          <w:lang w:val="pt-BR"/>
-        </w:rPr>
-      </w:pPr>
-    </w:p>
-    <w:p>
-      <w:pPr>
-        <w:jc w:val="both"/>
+        <w:rPr>
+          <w:lang w:val="pt-BR"/>
+        </w:rPr>
+      </w:pPr>
+    </w:p>
+    <w:p>
+      <w:pPr>
         <w:rPr>
           <w:lang w:val="pt-BR"/>
         </w:rPr>
@@ -2771,7 +2760,7 @@
   <w:style w:type="paragraph" w:default="1" w:styleId="Normal">
     <w:name w:val="Normal"/>
     <w:qFormat/>
-    <w:rsid w:val="00113BFF"/>
+    <w:rsid w:val="00857730"/>
     <w:rPr>
       <w:sz w:val="24"/>
       <w:szCs w:val="24"/>
@@ -2783,7 +2772,7 @@
     <w:basedOn w:val="Normal"/>
     <w:next w:val="Normal"/>
     <w:qFormat/>
-    <w:rsid w:val="00113BFF"/>
+    <w:rsid w:val="00857730"/>
     <w:pPr>
       <w:keepNext/>
       <w:widowControl w:val="0"/>
@@ -2805,7 +2794,7 @@
     <w:basedOn w:val="Ttulo1"/>
     <w:next w:val="Normal"/>
     <w:qFormat/>
-    <w:rsid w:val="00113BFF"/>
+    <w:rsid w:val="00857730"/>
     <w:pPr>
       <w:keepNext w:val="0"/>
       <w:numPr>
@@ -2822,7 +2811,7 @@
     <w:name w:val="heading 3"/>
     <w:basedOn w:val="Ttulo1"/>
     <w:qFormat/>
-    <w:rsid w:val="00113BFF"/>
+    <w:rsid w:val="00857730"/>
     <w:pPr>
       <w:keepNext w:val="0"/>
       <w:numPr>
@@ -2988,7 +2977,7 @@
   <w:style w:type="paragraph" w:styleId="Cabealho">
     <w:name w:val="header"/>
     <w:basedOn w:val="Normal"/>
-    <w:rsid w:val="00113BFF"/>
+    <w:rsid w:val="00857730"/>
     <w:pPr>
       <w:tabs>
         <w:tab w:val="center" w:pos="4320"/>
@@ -2999,7 +2988,7 @@
   <w:style w:type="paragraph" w:styleId="Rodap">
     <w:name w:val="footer"/>
     <w:basedOn w:val="Normal"/>
-    <w:rsid w:val="00113BFF"/>
+    <w:rsid w:val="00857730"/>
     <w:pPr>
       <w:tabs>
         <w:tab w:val="center" w:pos="4320"/>
@@ -3010,13 +2999,13 @@
   <w:style w:type="character" w:styleId="Nmerodepgina">
     <w:name w:val="page number"/>
     <w:basedOn w:val="Fontepargpadro"/>
-    <w:rsid w:val="00113BFF"/>
+    <w:rsid w:val="00857730"/>
   </w:style>
   <w:style w:type="paragraph" w:styleId="Corpodetexto">
     <w:name w:val="Body Text"/>
     <w:basedOn w:val="Normal"/>
     <w:link w:val="CorpodetextoChar"/>
-    <w:rsid w:val="00113BFF"/>
+    <w:rsid w:val="00857730"/>
     <w:pPr>
       <w:keepLines/>
       <w:widowControl w:val="0"/>
@@ -3032,7 +3021,7 @@
     <w:name w:val="Title"/>
     <w:basedOn w:val="Normal"/>
     <w:qFormat/>
-    <w:rsid w:val="00113BFF"/>
+    <w:rsid w:val="00857730"/>
     <w:pPr>
       <w:spacing w:before="240" w:after="60"/>
       <w:jc w:val="center"/>

</xml_diff>